<commit_message>
additional users with different privileges
</commit_message>
<xml_diff>
--- a/sql/Datenbank Raumbelegung HPB.docx
+++ b/sql/Datenbank Raumbelegung HPB.docx
@@ -81,14 +81,7 @@
           <w:i/>
           <w:iCs/>
         </w:rPr>
-        <w:t xml:space="preserve">(das klingt, als ob jeder </w:t>
-      </w:r>
-      <w:r>
-        <w:rPr>
-          <w:i/>
-          <w:iCs/>
-        </w:rPr>
-        <w:t>einzelne Arbeitsplatz eindeutig identifizierbar sein soll)</w:t>
+        <w:t>(das klingt, als ob jeder einzelne Arbeitsplatz eindeutig identifizierbar sein soll)</w:t>
       </w:r>
     </w:p>
     <w:p>
@@ -270,10 +263,7 @@
         </w:numPr>
       </w:pPr>
       <w:r>
-        <w:t>Informationen zum Computer (Modell, Herste</w:t>
-      </w:r>
-      <w:r>
-        <w:t>ller, Arbeitsspeicher, IP-Adresse)</w:t>
+        <w:t>Informationen zum Computer (Modell, Hersteller, Arbeitsspeicher, IP-Adresse)</w:t>
       </w:r>
     </w:p>
     <w:p>
@@ -349,10 +339,7 @@
         </w:numPr>
       </w:pPr>
       <w:r>
-        <w:t>SELECT * F</w:t>
-      </w:r>
-      <w:r>
-        <w:t xml:space="preserve">ROM </w:t>
+        <w:t xml:space="preserve">SELECT * FROM </w:t>
       </w:r>
       <w:proofErr w:type="spellStart"/>
       <w:r>
@@ -454,10 +441,7 @@
         </w:numPr>
       </w:pPr>
       <w:r>
-        <w:t>Diese könnten z.B. einen Namen bekommen; bei mir ha</w:t>
-      </w:r>
-      <w:r>
-        <w:t xml:space="preserve">ben sie erstmal nur automatisch </w:t>
+        <w:t xml:space="preserve">Diese könnten z.B. einen Namen bekommen; bei mir haben sie erstmal nur automatisch </w:t>
       </w:r>
       <w:proofErr w:type="gramStart"/>
       <w:r>
@@ -560,22 +544,21 @@
       <w:r>
         <w:t>Jeder Mitarbeiter kann 0 oder 1 Arbeitsplatz haben.</w:t>
       </w:r>
-    </w:p>
-    <w:p>
+      <w:r>
+        <w:br/>
+      </w:r>
       <w:r>
         <w:tab/>
-        <w:t>Das spri</w:t>
-      </w:r>
-      <w:r>
-        <w:t>cht für eine 1:1-Beziehung (Mitarbeiter ↔ Arbeitsplatz).</w:t>
+        <w:t>Das spricht für eine 1:1-Beziehung (Mitarbeiter ↔ Arbeitsplatz).</w:t>
       </w:r>
     </w:p>
     <w:p>
       <w:r>
         <w:t>Jeder Computer kann an 0 oder 1 Arbeitsplatz sein.</w:t>
       </w:r>
-    </w:p>
-    <w:p>
+      <w:r>
+        <w:br/>
+      </w:r>
       <w:r>
         <w:tab/>
         <w:t>Das spricht für eine 1:1-Beziehung (Computer ↔ Arbeitsplatz).</w:t>
@@ -590,17 +573,15 @@
           <w:i/>
           <w:iCs/>
         </w:rPr>
-        <w:t>(Ohn</w:t>
+        <w:t>(Ohne diese Annahme wird es natürlich leichter… Und wahrscheinlich sogar realistischer, aber naja...)</w:t>
       </w:r>
       <w:r>
         <w:rPr>
           <w:i/>
           <w:iCs/>
         </w:rPr>
-        <w:t>e diese Annahme wird es natürlich leichter… Und wahrscheinlich sogar realistischer, aber naja...)</w:t>
-      </w:r>
-    </w:p>
-    <w:p>
+        <w:br/>
+      </w:r>
       <w:r>
         <w:tab/>
         <w:t>Das spricht gegen eine 1:1-Beziehung!</w:t>
@@ -620,13 +601,11 @@
     </w:p>
     <w:p>
       <w:r>
-        <w:t>Jeder Mitarbeiter kann nur an maximal einer Belegung t</w:t>
-      </w:r>
-      <w:r>
-        <w:t>eilnehmen.</w:t>
-      </w:r>
-    </w:p>
-    <w:p>
+        <w:t>Jeder Mitarbeiter kann nur an maximal einer Belegung teilnehmen.</w:t>
+      </w:r>
+      <w:r>
+        <w:br/>
+      </w:r>
       <w:r>
         <w:tab/>
         <w:t>Mitarbeiter ↔ Belegung 1:0/1</w:t>
@@ -636,8 +615,9 @@
       <w:r>
         <w:t>Jeder Computer kann nur für maximal eine Belegung verwendet werden.</w:t>
       </w:r>
-    </w:p>
-    <w:p>
+      <w:r>
+        <w:br/>
+      </w:r>
       <w:r>
         <w:tab/>
         <w:t>Computer ↔ Belegung 1:0/1</w:t>
@@ -645,13 +625,11 @@
     </w:p>
     <w:p>
       <w:r>
-        <w:t xml:space="preserve">Jeder Arbeitsplatz kann 0, eine oder mehrere Belegungen aufweisen / jede Belegung findet an genau einem Arbeitsplatz </w:t>
-      </w:r>
-      <w:r>
-        <w:t>statt (NOT NULL…).</w:t>
-      </w:r>
-    </w:p>
-    <w:p>
+        <w:t>Jeder Arbeitsplatz kann 0, eine oder mehrere Belegungen aufweisen / jede Belegung findet an genau einem Arbeitsplatz statt (NOT NULL…).</w:t>
+      </w:r>
+      <w:r>
+        <w:br/>
+      </w:r>
       <w:r>
         <w:tab/>
         <w:t>Arbeitsplatz ↔ Belegung 1:n</w:t>
@@ -670,8 +648,9 @@
       <w:r>
         <w:t xml:space="preserve"> Arbeitsplätze haben / jeder Arbeitsplatz ist genau in einem Raum (NOT NULL).</w:t>
       </w:r>
-    </w:p>
-    <w:p>
+      <w:r>
+        <w:br/>
+      </w:r>
       <w:r>
         <w:tab/>
         <w:t>Raum ↔ Arbeitsplatz 1:n</w:t>
@@ -688,13 +667,11 @@
       </w:r>
       <w:proofErr w:type="gramEnd"/>
       <w:r>
-        <w:t xml:space="preserve"> C</w:t>
-      </w:r>
-      <w:r>
-        <w:t>omputer bauen.</w:t>
-      </w:r>
-    </w:p>
-    <w:p>
+        <w:t xml:space="preserve"> Computer bauen.</w:t>
+      </w:r>
+      <w:r>
+        <w:br/>
+      </w:r>
       <w:r>
         <w:tab/>
         <w:t>Computerhersteller ↔ Computer 1:n</w:t>
@@ -712,22 +689,21 @@
       <w:r>
         <w:t xml:space="preserve"> Mitarbeiter wohnen.</w:t>
       </w:r>
-    </w:p>
-    <w:p>
+      <w:r>
+        <w:br/>
+      </w:r>
       <w:r>
         <w:tab/>
-        <w:t>Adresse ↔ Mitar</w:t>
-      </w:r>
-      <w:r>
-        <w:t>beiter 1:n</w:t>
+        <w:t>Adresse ↔ Mitarbeiter 1:n</w:t>
       </w:r>
     </w:p>
     <w:p>
       <w:r>
         <w:t>Jeder Ort kann mehrere Postleitzahlen haben / jede Postleitzahl kennzeichnet genau einen Ort (NOT NULL).</w:t>
       </w:r>
-    </w:p>
-    <w:p>
+      <w:r>
+        <w:br/>
+      </w:r>
       <w:r>
         <w:tab/>
         <w:t>Ort ↔ Postleitzahl 1:n</w:t>
@@ -736,6 +712,7 @@
     <w:p>
       <w:pPr>
         <w:pStyle w:val="berschrift2"/>
+        <w:keepLines/>
       </w:pPr>
       <w:r>
         <w:lastRenderedPageBreak/>
@@ -751,6 +728,10 @@
       </w:r>
     </w:p>
     <w:p>
+      <w:pPr>
+        <w:keepNext/>
+        <w:keepLines/>
+      </w:pPr>
       <w:r>
         <w:t>(erstellt mit MySQL-</w:t>
       </w:r>
@@ -818,8 +799,6 @@
           </wp:inline>
         </w:drawing>
       </w:r>
-      <w:bookmarkStart w:id="0" w:name="_GoBack"/>
-      <w:bookmarkEnd w:id="0"/>
     </w:p>
     <w:p/>
     <w:p>
@@ -848,138 +827,137 @@
     </w:p>
     <w:p>
       <w:pPr>
+        <w:pStyle w:val="Listenabsatz"/>
+        <w:numPr>
+          <w:ilvl w:val="0"/>
+          <w:numId w:val="9"/>
+        </w:numPr>
+      </w:pPr>
+      <w:r>
+        <w:t>Jeder Mitarbeiter kann nur an einem (oder keinem) Arbeitsplatz „sitzen“.</w:t>
+      </w:r>
+    </w:p>
+    <w:p>
+      <w:pPr>
+        <w:pStyle w:val="Listenabsatz"/>
+        <w:numPr>
+          <w:ilvl w:val="1"/>
+          <w:numId w:val="3"/>
+        </w:numPr>
+      </w:pPr>
+      <w:r>
+        <w:t>Mitarbeiter können auch ohne Computer arbeiten.</w:t>
+      </w:r>
+    </w:p>
+    <w:p>
+      <w:pPr>
+        <w:pStyle w:val="Listenabsatz"/>
+        <w:numPr>
+          <w:ilvl w:val="1"/>
+          <w:numId w:val="3"/>
+        </w:numPr>
+      </w:pPr>
+      <w:proofErr w:type="spellStart"/>
+      <w:r>
+        <w:rPr>
+          <w:i/>
+          <w:iCs/>
+        </w:rPr>
+        <w:t>Mglw</w:t>
+      </w:r>
+      <w:proofErr w:type="spellEnd"/>
+      <w:r>
+        <w:rPr>
+          <w:i/>
+          <w:iCs/>
+        </w:rPr>
+        <w:t xml:space="preserve">. überdenken (Ist das überhaupt sinnvoll? Soll das den Arbeitsplatz blockieren?): </w:t>
+      </w:r>
+      <w:r>
+        <w:t>Computer können auch ohne Mitarbeiter an einem Arbeitsplatz sein.</w:t>
+      </w:r>
+    </w:p>
+    <w:p>
+      <w:pPr>
+        <w:pStyle w:val="Listenabsatz"/>
+        <w:numPr>
+          <w:ilvl w:val="1"/>
+          <w:numId w:val="3"/>
+        </w:numPr>
+      </w:pPr>
+      <w:r>
+        <w:rPr>
+          <w:i/>
+          <w:iCs/>
+        </w:rPr>
+        <w:t xml:space="preserve">Diskutabel: </w:t>
+      </w:r>
+      <w:r>
+        <w:t>Es können mehrere Mitarbeiter und/oder Computer an demselben Arbeitsplatz „sitzen“.</w:t>
+      </w:r>
+    </w:p>
+    <w:p>
+      <w:pPr>
+        <w:pStyle w:val="Listenabsatz"/>
+        <w:numPr>
+          <w:ilvl w:val="2"/>
+          <w:numId w:val="3"/>
+        </w:numPr>
+      </w:pPr>
+      <w:r>
+        <w:t>ABER: In Normallfall sollen Mitarbeiter nur an freie Arbeitsplätze geschickt werden! (→ meint die normalen „INSERTs“)</w:t>
+      </w:r>
+    </w:p>
+    <w:p>
+      <w:pPr>
+        <w:pStyle w:val="Listenabsatz"/>
+        <w:numPr>
+          <w:ilvl w:val="2"/>
+          <w:numId w:val="3"/>
+        </w:numPr>
+      </w:pPr>
+      <w:r>
+        <w:t>In volle Räume lässt sich kein Mitarbeiter hinzufügen (entspricht: Nur freie Arbeitsplätze dürfen neu besetzt werden).</w:t>
+      </w:r>
+    </w:p>
+    <w:p>
+      <w:pPr>
+        <w:pStyle w:val="Listenabsatz"/>
         <w:numPr>
           <w:ilvl w:val="0"/>
           <w:numId w:val="3"/>
         </w:numPr>
       </w:pPr>
       <w:r>
-        <w:t xml:space="preserve">Jeder Mitarbeiter kann nur an einem (oder keinem) </w:t>
-      </w:r>
-      <w:r>
-        <w:t>Arbeitsplatz „sitzen“.</w:t>
-      </w:r>
-    </w:p>
-    <w:p>
-      <w:pPr>
-        <w:numPr>
-          <w:ilvl w:val="1"/>
-          <w:numId w:val="3"/>
-        </w:numPr>
-      </w:pPr>
-      <w:r>
-        <w:t>Mitarbeiter können auch ohne Computer arbeiten.</w:t>
-      </w:r>
-    </w:p>
-    <w:p>
-      <w:pPr>
-        <w:numPr>
-          <w:ilvl w:val="1"/>
-          <w:numId w:val="3"/>
-        </w:numPr>
-      </w:pPr>
-      <w:proofErr w:type="spellStart"/>
-      <w:r>
-        <w:rPr>
-          <w:i/>
-          <w:iCs/>
-        </w:rPr>
-        <w:t>Mglw</w:t>
-      </w:r>
-      <w:proofErr w:type="spellEnd"/>
-      <w:r>
-        <w:rPr>
-          <w:i/>
-          <w:iCs/>
-        </w:rPr>
-        <w:t xml:space="preserve">. überdenken (Ist das überhaupt sinnvoll? Soll das den Arbeitsplatz blockieren?): </w:t>
-      </w:r>
-      <w:r>
-        <w:t>Computer können auch ohne Mitarbeiter an einem Arbeitsplatz sein.</w:t>
-      </w:r>
-    </w:p>
-    <w:p>
-      <w:pPr>
-        <w:numPr>
-          <w:ilvl w:val="1"/>
-          <w:numId w:val="3"/>
-        </w:numPr>
-      </w:pPr>
-      <w:r>
-        <w:rPr>
-          <w:i/>
-          <w:iCs/>
-        </w:rPr>
-        <w:t xml:space="preserve">Diskutabel: </w:t>
-      </w:r>
-      <w:r>
-        <w:t>Es können mehrere Mit</w:t>
-      </w:r>
-      <w:r>
-        <w:t>arbeiter und/oder Computer an demselben Arbeitsplatz „sitzen“.</w:t>
-      </w:r>
-    </w:p>
-    <w:p>
-      <w:pPr>
-        <w:numPr>
-          <w:ilvl w:val="2"/>
-          <w:numId w:val="3"/>
-        </w:numPr>
-      </w:pPr>
-      <w:r>
-        <w:t>ABER: In Normallfall sollen Mitarbeiter nur an freie Arbeitsplätze geschickt werden! (→ meint die normalen „INSERTs“)</w:t>
-      </w:r>
-    </w:p>
-    <w:p>
-      <w:pPr>
-        <w:numPr>
-          <w:ilvl w:val="2"/>
-          <w:numId w:val="3"/>
-        </w:numPr>
-      </w:pPr>
-      <w:r>
-        <w:lastRenderedPageBreak/>
-        <w:t>In volle Räume lässt sich kein Mitarbeiter hinzufügen (entspricht: Nur frei</w:t>
-      </w:r>
-      <w:r>
-        <w:t>e Arbeitsplätze dürfen neu besetzt werden).</w:t>
-      </w:r>
-    </w:p>
-    <w:p>
-      <w:pPr>
+        <w:t>Wenn ein Computer gelöscht wird, wird auch eine entsprechende Belegung mit gelöscht.</w:t>
+      </w:r>
+    </w:p>
+    <w:p>
+      <w:pPr>
+        <w:pStyle w:val="Listenabsatz"/>
         <w:numPr>
           <w:ilvl w:val="0"/>
           <w:numId w:val="3"/>
         </w:numPr>
       </w:pPr>
       <w:r>
-        <w:t>Wenn ein Computer gelöscht wird, wird auch eine entsprechende Belegung mit gelöscht.</w:t>
-      </w:r>
-    </w:p>
-    <w:p>
-      <w:pPr>
+        <w:t>Wenn ein Mitarbeiter gelöscht wird, wird auch eine entsprechende Belegung gelöscht.</w:t>
+      </w:r>
+    </w:p>
+    <w:p>
+      <w:pPr>
+        <w:pStyle w:val="Listenabsatz"/>
         <w:numPr>
           <w:ilvl w:val="0"/>
           <w:numId w:val="3"/>
         </w:numPr>
       </w:pPr>
       <w:r>
-        <w:t>Wenn ein Mitarbeiter gelöscht wird, wird auch eine entsprechende Belegung gelöscht.</w:t>
-      </w:r>
-    </w:p>
-    <w:p>
-      <w:pPr>
-        <w:numPr>
-          <w:ilvl w:val="0"/>
-          <w:numId w:val="3"/>
-        </w:numPr>
-      </w:pPr>
-      <w:r>
-        <w:t>Wenn ein Raum gelöscht wird, wird auch eine</w:t>
-      </w:r>
-      <w:r>
-        <w:t xml:space="preserve"> entsprechende Belegung gelöscht.</w:t>
-      </w:r>
+        <w:lastRenderedPageBreak/>
+        <w:t>Wenn ein Raum gelöscht wird, wird auch eine entsprechende Belegung gelöscht.</w:t>
+      </w:r>
+      <w:bookmarkStart w:id="0" w:name="_GoBack"/>
+      <w:bookmarkEnd w:id="0"/>
     </w:p>
     <w:sectPr>
       <w:pgSz w:w="11906" w:h="16838"/>
@@ -1093,13 +1071,230 @@
     </w:lvl>
   </w:abstractNum>
   <w:abstractNum w:abstractNumId="1">
+    <w:nsid w:val="14E849F4"/>
+    <w:multiLevelType w:val="multilevel"/>
+    <w:tmpl w:val="88742E34"/>
+    <w:lvl w:ilvl="0">
+      <w:start w:val="1"/>
+      <w:numFmt w:val="decimal"/>
+      <w:lvlText w:val="%1."/>
+      <w:lvlJc w:val="left"/>
+      <w:pPr>
+        <w:ind w:left="720" w:hanging="360"/>
+      </w:pPr>
+    </w:lvl>
+    <w:lvl w:ilvl="1">
+      <w:start w:val="1"/>
+      <w:numFmt w:val="bullet"/>
+      <w:lvlText w:val=""/>
+      <w:lvlJc w:val="left"/>
+      <w:pPr>
+        <w:ind w:left="1440" w:hanging="360"/>
+      </w:pPr>
+      <w:rPr>
+        <w:rFonts w:ascii="Symbol" w:hAnsi="Symbol" w:hint="default"/>
+      </w:rPr>
+    </w:lvl>
+    <w:lvl w:ilvl="2">
+      <w:start w:val="1"/>
+      <w:numFmt w:val="lowerRoman"/>
+      <w:lvlText w:val="%3."/>
+      <w:lvlJc w:val="right"/>
+      <w:pPr>
+        <w:ind w:left="2160" w:hanging="180"/>
+      </w:pPr>
+    </w:lvl>
+    <w:lvl w:ilvl="3">
+      <w:start w:val="1"/>
+      <w:numFmt w:val="decimal"/>
+      <w:lvlText w:val="%4."/>
+      <w:lvlJc w:val="left"/>
+      <w:pPr>
+        <w:ind w:left="2880" w:hanging="360"/>
+      </w:pPr>
+    </w:lvl>
+    <w:lvl w:ilvl="4">
+      <w:start w:val="1"/>
+      <w:numFmt w:val="lowerLetter"/>
+      <w:lvlText w:val="%5."/>
+      <w:lvlJc w:val="left"/>
+      <w:pPr>
+        <w:ind w:left="3600" w:hanging="360"/>
+      </w:pPr>
+    </w:lvl>
+    <w:lvl w:ilvl="5">
+      <w:start w:val="1"/>
+      <w:numFmt w:val="lowerRoman"/>
+      <w:lvlText w:val="%6."/>
+      <w:lvlJc w:val="right"/>
+      <w:pPr>
+        <w:ind w:left="4320" w:hanging="180"/>
+      </w:pPr>
+    </w:lvl>
+    <w:lvl w:ilvl="6">
+      <w:start w:val="1"/>
+      <w:numFmt w:val="decimal"/>
+      <w:lvlText w:val="%7."/>
+      <w:lvlJc w:val="left"/>
+      <w:pPr>
+        <w:ind w:left="5040" w:hanging="360"/>
+      </w:pPr>
+    </w:lvl>
+    <w:lvl w:ilvl="7">
+      <w:start w:val="1"/>
+      <w:numFmt w:val="lowerLetter"/>
+      <w:lvlText w:val="%8."/>
+      <w:lvlJc w:val="left"/>
+      <w:pPr>
+        <w:ind w:left="5760" w:hanging="360"/>
+      </w:pPr>
+    </w:lvl>
+    <w:lvl w:ilvl="8">
+      <w:start w:val="1"/>
+      <w:numFmt w:val="lowerRoman"/>
+      <w:lvlText w:val="%9."/>
+      <w:lvlJc w:val="right"/>
+      <w:pPr>
+        <w:ind w:left="6480" w:hanging="180"/>
+      </w:pPr>
+    </w:lvl>
+  </w:abstractNum>
+  <w:abstractNum w:abstractNumId="2">
     <w:nsid w:val="1ED34B7C"/>
     <w:multiLevelType w:val="multilevel"/>
-    <w:tmpl w:val="233E82BC"/>
+    <w:tmpl w:val="88742E34"/>
     <w:lvl w:ilvl="0">
       <w:start w:val="1"/>
+      <w:numFmt w:val="decimal"/>
+      <w:lvlText w:val="%1."/>
+      <w:lvlJc w:val="left"/>
+      <w:pPr>
+        <w:ind w:left="720" w:hanging="360"/>
+      </w:pPr>
+      <w:rPr>
+        <w:rFonts w:hint="default"/>
+      </w:rPr>
+    </w:lvl>
+    <w:lvl w:ilvl="1">
+      <w:start w:val="1"/>
       <w:numFmt w:val="bullet"/>
       <w:lvlText w:val=""/>
+      <w:lvlJc w:val="left"/>
+      <w:pPr>
+        <w:ind w:left="1440" w:hanging="360"/>
+      </w:pPr>
+      <w:rPr>
+        <w:rFonts w:ascii="Symbol" w:hAnsi="Symbol" w:hint="default"/>
+      </w:rPr>
+    </w:lvl>
+    <w:lvl w:ilvl="2">
+      <w:start w:val="1"/>
+      <w:numFmt w:val="lowerRoman"/>
+      <w:lvlText w:val="%3."/>
+      <w:lvlJc w:val="right"/>
+      <w:pPr>
+        <w:ind w:left="2160" w:hanging="180"/>
+      </w:pPr>
+      <w:rPr>
+        <w:rFonts w:hint="default"/>
+      </w:rPr>
+    </w:lvl>
+    <w:lvl w:ilvl="3">
+      <w:start w:val="1"/>
+      <w:numFmt w:val="decimal"/>
+      <w:lvlText w:val="%4."/>
+      <w:lvlJc w:val="left"/>
+      <w:pPr>
+        <w:ind w:left="2880" w:hanging="360"/>
+      </w:pPr>
+      <w:rPr>
+        <w:rFonts w:hint="default"/>
+      </w:rPr>
+    </w:lvl>
+    <w:lvl w:ilvl="4">
+      <w:start w:val="1"/>
+      <w:numFmt w:val="lowerLetter"/>
+      <w:lvlText w:val="%5."/>
+      <w:lvlJc w:val="left"/>
+      <w:pPr>
+        <w:ind w:left="3600" w:hanging="360"/>
+      </w:pPr>
+      <w:rPr>
+        <w:rFonts w:hint="default"/>
+      </w:rPr>
+    </w:lvl>
+    <w:lvl w:ilvl="5">
+      <w:start w:val="1"/>
+      <w:numFmt w:val="lowerRoman"/>
+      <w:lvlText w:val="%6."/>
+      <w:lvlJc w:val="right"/>
+      <w:pPr>
+        <w:ind w:left="4320" w:hanging="180"/>
+      </w:pPr>
+      <w:rPr>
+        <w:rFonts w:hint="default"/>
+      </w:rPr>
+    </w:lvl>
+    <w:lvl w:ilvl="6">
+      <w:start w:val="1"/>
+      <w:numFmt w:val="decimal"/>
+      <w:lvlText w:val="%7."/>
+      <w:lvlJc w:val="left"/>
+      <w:pPr>
+        <w:ind w:left="5040" w:hanging="360"/>
+      </w:pPr>
+      <w:rPr>
+        <w:rFonts w:hint="default"/>
+      </w:rPr>
+    </w:lvl>
+    <w:lvl w:ilvl="7">
+      <w:start w:val="1"/>
+      <w:numFmt w:val="lowerLetter"/>
+      <w:lvlText w:val="%8."/>
+      <w:lvlJc w:val="left"/>
+      <w:pPr>
+        <w:ind w:left="5760" w:hanging="360"/>
+      </w:pPr>
+      <w:rPr>
+        <w:rFonts w:hint="default"/>
+      </w:rPr>
+    </w:lvl>
+    <w:lvl w:ilvl="8">
+      <w:start w:val="1"/>
+      <w:numFmt w:val="lowerRoman"/>
+      <w:lvlText w:val="%9."/>
+      <w:lvlJc w:val="right"/>
+      <w:pPr>
+        <w:ind w:left="6480" w:hanging="180"/>
+      </w:pPr>
+      <w:rPr>
+        <w:rFonts w:hint="default"/>
+      </w:rPr>
+    </w:lvl>
+  </w:abstractNum>
+  <w:abstractNum w:abstractNumId="3">
+    <w:nsid w:val="1EE03760"/>
+    <w:multiLevelType w:val="multilevel"/>
+    <w:tmpl w:val="40D46320"/>
+    <w:lvl w:ilvl="0">
+      <w:start w:val="1"/>
+      <w:numFmt w:val="bullet"/>
+      <w:lvlText w:val=""/>
+      <w:lvlJc w:val="left"/>
+      <w:pPr>
+        <w:tabs>
+          <w:tab w:val="num" w:pos="720"/>
+        </w:tabs>
+        <w:ind w:left="720" w:hanging="360"/>
+      </w:pPr>
+      <w:rPr>
+        <w:rFonts w:ascii="Symbol" w:hAnsi="Symbol" w:cs="OpenSymbol" w:hint="default"/>
+      </w:rPr>
+    </w:lvl>
+    <w:lvl w:ilvl="1">
+      <w:start w:val="1"/>
+      <w:numFmt w:val="bullet"/>
+      <w:lvlText w:val="◦"/>
       <w:lvlJc w:val="left"/>
       <w:pPr>
         <w:tabs>
@@ -1108,13 +1303,13 @@
         <w:ind w:left="1080" w:hanging="360"/>
       </w:pPr>
       <w:rPr>
-        <w:rFonts w:ascii="Symbol" w:hAnsi="Symbol" w:cs="OpenSymbol" w:hint="default"/>
-      </w:rPr>
-    </w:lvl>
-    <w:lvl w:ilvl="1">
-      <w:start w:val="1"/>
-      <w:numFmt w:val="bullet"/>
-      <w:lvlText w:val="◦"/>
+        <w:rFonts w:ascii="OpenSymbol" w:hAnsi="OpenSymbol" w:cs="OpenSymbol" w:hint="default"/>
+      </w:rPr>
+    </w:lvl>
+    <w:lvl w:ilvl="2">
+      <w:start w:val="1"/>
+      <w:numFmt w:val="bullet"/>
+      <w:lvlText w:val="▪"/>
       <w:lvlJc w:val="left"/>
       <w:pPr>
         <w:tabs>
@@ -1126,10 +1321,10 @@
         <w:rFonts w:ascii="OpenSymbol" w:hAnsi="OpenSymbol" w:cs="OpenSymbol" w:hint="default"/>
       </w:rPr>
     </w:lvl>
-    <w:lvl w:ilvl="2">
-      <w:start w:val="1"/>
-      <w:numFmt w:val="bullet"/>
-      <w:lvlText w:val="▪"/>
+    <w:lvl w:ilvl="3">
+      <w:start w:val="1"/>
+      <w:numFmt w:val="bullet"/>
+      <w:lvlText w:val=""/>
       <w:lvlJc w:val="left"/>
       <w:pPr>
         <w:tabs>
@@ -1138,13 +1333,13 @@
         <w:ind w:left="1800" w:hanging="360"/>
       </w:pPr>
       <w:rPr>
-        <w:rFonts w:ascii="OpenSymbol" w:hAnsi="OpenSymbol" w:cs="OpenSymbol" w:hint="default"/>
-      </w:rPr>
-    </w:lvl>
-    <w:lvl w:ilvl="3">
-      <w:start w:val="1"/>
-      <w:numFmt w:val="bullet"/>
-      <w:lvlText w:val=""/>
+        <w:rFonts w:ascii="Symbol" w:hAnsi="Symbol" w:cs="OpenSymbol" w:hint="default"/>
+      </w:rPr>
+    </w:lvl>
+    <w:lvl w:ilvl="4">
+      <w:start w:val="1"/>
+      <w:numFmt w:val="bullet"/>
+      <w:lvlText w:val="◦"/>
       <w:lvlJc w:val="left"/>
       <w:pPr>
         <w:tabs>
@@ -1153,13 +1348,13 @@
         <w:ind w:left="2160" w:hanging="360"/>
       </w:pPr>
       <w:rPr>
-        <w:rFonts w:ascii="Symbol" w:hAnsi="Symbol" w:cs="OpenSymbol" w:hint="default"/>
-      </w:rPr>
-    </w:lvl>
-    <w:lvl w:ilvl="4">
-      <w:start w:val="1"/>
-      <w:numFmt w:val="bullet"/>
-      <w:lvlText w:val="◦"/>
+        <w:rFonts w:ascii="OpenSymbol" w:hAnsi="OpenSymbol" w:cs="OpenSymbol" w:hint="default"/>
+      </w:rPr>
+    </w:lvl>
+    <w:lvl w:ilvl="5">
+      <w:start w:val="1"/>
+      <w:numFmt w:val="bullet"/>
+      <w:lvlText w:val="▪"/>
       <w:lvlJc w:val="left"/>
       <w:pPr>
         <w:tabs>
@@ -1171,10 +1366,10 @@
         <w:rFonts w:ascii="OpenSymbol" w:hAnsi="OpenSymbol" w:cs="OpenSymbol" w:hint="default"/>
       </w:rPr>
     </w:lvl>
-    <w:lvl w:ilvl="5">
-      <w:start w:val="1"/>
-      <w:numFmt w:val="bullet"/>
-      <w:lvlText w:val="▪"/>
+    <w:lvl w:ilvl="6">
+      <w:start w:val="1"/>
+      <w:numFmt w:val="bullet"/>
+      <w:lvlText w:val=""/>
       <w:lvlJc w:val="left"/>
       <w:pPr>
         <w:tabs>
@@ -1183,13 +1378,13 @@
         <w:ind w:left="2880" w:hanging="360"/>
       </w:pPr>
       <w:rPr>
-        <w:rFonts w:ascii="OpenSymbol" w:hAnsi="OpenSymbol" w:cs="OpenSymbol" w:hint="default"/>
-      </w:rPr>
-    </w:lvl>
-    <w:lvl w:ilvl="6">
-      <w:start w:val="1"/>
-      <w:numFmt w:val="bullet"/>
-      <w:lvlText w:val=""/>
+        <w:rFonts w:ascii="Symbol" w:hAnsi="Symbol" w:cs="OpenSymbol" w:hint="default"/>
+      </w:rPr>
+    </w:lvl>
+    <w:lvl w:ilvl="7">
+      <w:start w:val="1"/>
+      <w:numFmt w:val="bullet"/>
+      <w:lvlText w:val="◦"/>
       <w:lvlJc w:val="left"/>
       <w:pPr>
         <w:tabs>
@@ -1198,13 +1393,13 @@
         <w:ind w:left="3240" w:hanging="360"/>
       </w:pPr>
       <w:rPr>
-        <w:rFonts w:ascii="Symbol" w:hAnsi="Symbol" w:cs="OpenSymbol" w:hint="default"/>
-      </w:rPr>
-    </w:lvl>
-    <w:lvl w:ilvl="7">
-      <w:start w:val="1"/>
-      <w:numFmt w:val="bullet"/>
-      <w:lvlText w:val="◦"/>
+        <w:rFonts w:ascii="OpenSymbol" w:hAnsi="OpenSymbol" w:cs="OpenSymbol" w:hint="default"/>
+      </w:rPr>
+    </w:lvl>
+    <w:lvl w:ilvl="8">
+      <w:start w:val="1"/>
+      <w:numFmt w:val="bullet"/>
+      <w:lvlText w:val="▪"/>
       <w:lvlJc w:val="left"/>
       <w:pPr>
         <w:tabs>
@@ -1216,26 +1411,124 @@
         <w:rFonts w:ascii="OpenSymbol" w:hAnsi="OpenSymbol" w:cs="OpenSymbol" w:hint="default"/>
       </w:rPr>
     </w:lvl>
-    <w:lvl w:ilvl="8">
-      <w:start w:val="1"/>
-      <w:numFmt w:val="bullet"/>
-      <w:lvlText w:val="▪"/>
-      <w:lvlJc w:val="left"/>
-      <w:pPr>
-        <w:tabs>
-          <w:tab w:val="num" w:pos="3960"/>
-        </w:tabs>
-        <w:ind w:left="3960" w:hanging="360"/>
-      </w:pPr>
-      <w:rPr>
-        <w:rFonts w:ascii="OpenSymbol" w:hAnsi="OpenSymbol" w:cs="OpenSymbol" w:hint="default"/>
-      </w:rPr>
-    </w:lvl>
   </w:abstractNum>
-  <w:abstractNum w:abstractNumId="2">
-    <w:nsid w:val="1EE03760"/>
+  <w:abstractNum w:abstractNumId="4">
+    <w:nsid w:val="337C55D0"/>
+    <w:multiLevelType w:val="hybridMultilevel"/>
+    <w:tmpl w:val="A028A47E"/>
+    <w:lvl w:ilvl="0" w:tplc="04070001">
+      <w:start w:val="1"/>
+      <w:numFmt w:val="bullet"/>
+      <w:lvlText w:val=""/>
+      <w:lvlJc w:val="left"/>
+      <w:pPr>
+        <w:ind w:left="720" w:hanging="360"/>
+      </w:pPr>
+      <w:rPr>
+        <w:rFonts w:ascii="Symbol" w:hAnsi="Symbol" w:hint="default"/>
+      </w:rPr>
+    </w:lvl>
+    <w:lvl w:ilvl="1" w:tplc="04070003">
+      <w:start w:val="1"/>
+      <w:numFmt w:val="bullet"/>
+      <w:lvlText w:val="o"/>
+      <w:lvlJc w:val="left"/>
+      <w:pPr>
+        <w:ind w:left="1440" w:hanging="360"/>
+      </w:pPr>
+      <w:rPr>
+        <w:rFonts w:ascii="Courier New" w:hAnsi="Courier New" w:cs="Courier New" w:hint="default"/>
+      </w:rPr>
+    </w:lvl>
+    <w:lvl w:ilvl="2" w:tplc="04070005" w:tentative="1">
+      <w:start w:val="1"/>
+      <w:numFmt w:val="bullet"/>
+      <w:lvlText w:val=""/>
+      <w:lvlJc w:val="left"/>
+      <w:pPr>
+        <w:ind w:left="2160" w:hanging="360"/>
+      </w:pPr>
+      <w:rPr>
+        <w:rFonts w:ascii="Wingdings" w:hAnsi="Wingdings" w:hint="default"/>
+      </w:rPr>
+    </w:lvl>
+    <w:lvl w:ilvl="3" w:tplc="04070001" w:tentative="1">
+      <w:start w:val="1"/>
+      <w:numFmt w:val="bullet"/>
+      <w:lvlText w:val=""/>
+      <w:lvlJc w:val="left"/>
+      <w:pPr>
+        <w:ind w:left="2880" w:hanging="360"/>
+      </w:pPr>
+      <w:rPr>
+        <w:rFonts w:ascii="Symbol" w:hAnsi="Symbol" w:hint="default"/>
+      </w:rPr>
+    </w:lvl>
+    <w:lvl w:ilvl="4" w:tplc="04070003" w:tentative="1">
+      <w:start w:val="1"/>
+      <w:numFmt w:val="bullet"/>
+      <w:lvlText w:val="o"/>
+      <w:lvlJc w:val="left"/>
+      <w:pPr>
+        <w:ind w:left="3600" w:hanging="360"/>
+      </w:pPr>
+      <w:rPr>
+        <w:rFonts w:ascii="Courier New" w:hAnsi="Courier New" w:cs="Courier New" w:hint="default"/>
+      </w:rPr>
+    </w:lvl>
+    <w:lvl w:ilvl="5" w:tplc="04070005" w:tentative="1">
+      <w:start w:val="1"/>
+      <w:numFmt w:val="bullet"/>
+      <w:lvlText w:val=""/>
+      <w:lvlJc w:val="left"/>
+      <w:pPr>
+        <w:ind w:left="4320" w:hanging="360"/>
+      </w:pPr>
+      <w:rPr>
+        <w:rFonts w:ascii="Wingdings" w:hAnsi="Wingdings" w:hint="default"/>
+      </w:rPr>
+    </w:lvl>
+    <w:lvl w:ilvl="6" w:tplc="04070001" w:tentative="1">
+      <w:start w:val="1"/>
+      <w:numFmt w:val="bullet"/>
+      <w:lvlText w:val=""/>
+      <w:lvlJc w:val="left"/>
+      <w:pPr>
+        <w:ind w:left="5040" w:hanging="360"/>
+      </w:pPr>
+      <w:rPr>
+        <w:rFonts w:ascii="Symbol" w:hAnsi="Symbol" w:hint="default"/>
+      </w:rPr>
+    </w:lvl>
+    <w:lvl w:ilvl="7" w:tplc="04070003" w:tentative="1">
+      <w:start w:val="1"/>
+      <w:numFmt w:val="bullet"/>
+      <w:lvlText w:val="o"/>
+      <w:lvlJc w:val="left"/>
+      <w:pPr>
+        <w:ind w:left="5760" w:hanging="360"/>
+      </w:pPr>
+      <w:rPr>
+        <w:rFonts w:ascii="Courier New" w:hAnsi="Courier New" w:cs="Courier New" w:hint="default"/>
+      </w:rPr>
+    </w:lvl>
+    <w:lvl w:ilvl="8" w:tplc="04070005" w:tentative="1">
+      <w:start w:val="1"/>
+      <w:numFmt w:val="bullet"/>
+      <w:lvlText w:val=""/>
+      <w:lvlJc w:val="left"/>
+      <w:pPr>
+        <w:ind w:left="6480" w:hanging="360"/>
+      </w:pPr>
+      <w:rPr>
+        <w:rFonts w:ascii="Wingdings" w:hAnsi="Wingdings" w:hint="default"/>
+      </w:rPr>
+    </w:lvl>
+  </w:abstractNum>
+  <w:abstractNum w:abstractNumId="5">
+    <w:nsid w:val="3F0D1D09"/>
     <w:multiLevelType w:val="multilevel"/>
-    <w:tmpl w:val="40D46320"/>
+    <w:tmpl w:val="56D2457A"/>
     <w:lvl w:ilvl="0">
       <w:start w:val="1"/>
       <w:numFmt w:val="bullet"/>
@@ -1372,10 +1665,123 @@
       </w:rPr>
     </w:lvl>
   </w:abstractNum>
-  <w:abstractNum w:abstractNumId="3">
-    <w:nsid w:val="3F0D1D09"/>
+  <w:abstractNum w:abstractNumId="6">
+    <w:nsid w:val="5E570BAD"/>
     <w:multiLevelType w:val="multilevel"/>
-    <w:tmpl w:val="56D2457A"/>
+    <w:tmpl w:val="88742E34"/>
+    <w:lvl w:ilvl="0">
+      <w:start w:val="1"/>
+      <w:numFmt w:val="decimal"/>
+      <w:lvlText w:val="%1."/>
+      <w:lvlJc w:val="left"/>
+      <w:pPr>
+        <w:ind w:left="720" w:hanging="360"/>
+      </w:pPr>
+      <w:rPr>
+        <w:rFonts w:hint="default"/>
+      </w:rPr>
+    </w:lvl>
+    <w:lvl w:ilvl="1">
+      <w:start w:val="1"/>
+      <w:numFmt w:val="bullet"/>
+      <w:lvlText w:val=""/>
+      <w:lvlJc w:val="left"/>
+      <w:pPr>
+        <w:ind w:left="1440" w:hanging="360"/>
+      </w:pPr>
+      <w:rPr>
+        <w:rFonts w:ascii="Symbol" w:hAnsi="Symbol" w:hint="default"/>
+      </w:rPr>
+    </w:lvl>
+    <w:lvl w:ilvl="2">
+      <w:start w:val="1"/>
+      <w:numFmt w:val="lowerRoman"/>
+      <w:lvlText w:val="%3."/>
+      <w:lvlJc w:val="right"/>
+      <w:pPr>
+        <w:ind w:left="2160" w:hanging="180"/>
+      </w:pPr>
+      <w:rPr>
+        <w:rFonts w:hint="default"/>
+      </w:rPr>
+    </w:lvl>
+    <w:lvl w:ilvl="3">
+      <w:start w:val="1"/>
+      <w:numFmt w:val="decimal"/>
+      <w:lvlText w:val="%4."/>
+      <w:lvlJc w:val="left"/>
+      <w:pPr>
+        <w:ind w:left="2880" w:hanging="360"/>
+      </w:pPr>
+      <w:rPr>
+        <w:rFonts w:hint="default"/>
+      </w:rPr>
+    </w:lvl>
+    <w:lvl w:ilvl="4">
+      <w:start w:val="1"/>
+      <w:numFmt w:val="lowerLetter"/>
+      <w:lvlText w:val="%5."/>
+      <w:lvlJc w:val="left"/>
+      <w:pPr>
+        <w:ind w:left="3600" w:hanging="360"/>
+      </w:pPr>
+      <w:rPr>
+        <w:rFonts w:hint="default"/>
+      </w:rPr>
+    </w:lvl>
+    <w:lvl w:ilvl="5">
+      <w:start w:val="1"/>
+      <w:numFmt w:val="lowerRoman"/>
+      <w:lvlText w:val="%6."/>
+      <w:lvlJc w:val="right"/>
+      <w:pPr>
+        <w:ind w:left="4320" w:hanging="180"/>
+      </w:pPr>
+      <w:rPr>
+        <w:rFonts w:hint="default"/>
+      </w:rPr>
+    </w:lvl>
+    <w:lvl w:ilvl="6">
+      <w:start w:val="1"/>
+      <w:numFmt w:val="decimal"/>
+      <w:lvlText w:val="%7."/>
+      <w:lvlJc w:val="left"/>
+      <w:pPr>
+        <w:ind w:left="5040" w:hanging="360"/>
+      </w:pPr>
+      <w:rPr>
+        <w:rFonts w:hint="default"/>
+      </w:rPr>
+    </w:lvl>
+    <w:lvl w:ilvl="7">
+      <w:start w:val="1"/>
+      <w:numFmt w:val="lowerLetter"/>
+      <w:lvlText w:val="%8."/>
+      <w:lvlJc w:val="left"/>
+      <w:pPr>
+        <w:ind w:left="5760" w:hanging="360"/>
+      </w:pPr>
+      <w:rPr>
+        <w:rFonts w:hint="default"/>
+      </w:rPr>
+    </w:lvl>
+    <w:lvl w:ilvl="8">
+      <w:start w:val="1"/>
+      <w:numFmt w:val="lowerRoman"/>
+      <w:lvlText w:val="%9."/>
+      <w:lvlJc w:val="right"/>
+      <w:pPr>
+        <w:ind w:left="6480" w:hanging="180"/>
+      </w:pPr>
+      <w:rPr>
+        <w:rFonts w:hint="default"/>
+      </w:rPr>
+    </w:lvl>
+  </w:abstractNum>
+  <w:abstractNum w:abstractNumId="7">
+    <w:nsid w:val="64502691"/>
+    <w:multiLevelType w:val="multilevel"/>
+    <w:tmpl w:val="8A763BA2"/>
     <w:lvl w:ilvl="0">
       <w:start w:val="1"/>
       <w:numFmt w:val="bullet"/>
@@ -1512,290 +1918,10 @@
       </w:rPr>
     </w:lvl>
   </w:abstractNum>
-  <w:abstractNum w:abstractNumId="4">
-    <w:nsid w:val="5E570BAD"/>
-    <w:multiLevelType w:val="multilevel"/>
-    <w:tmpl w:val="47142748"/>
-    <w:lvl w:ilvl="0">
-      <w:start w:val="1"/>
-      <w:numFmt w:val="bullet"/>
-      <w:lvlText w:val=""/>
-      <w:lvlJc w:val="left"/>
-      <w:pPr>
-        <w:tabs>
-          <w:tab w:val="num" w:pos="1080"/>
-        </w:tabs>
-        <w:ind w:left="1080" w:hanging="360"/>
-      </w:pPr>
-      <w:rPr>
-        <w:rFonts w:ascii="Symbol" w:hAnsi="Symbol" w:cs="OpenSymbol" w:hint="default"/>
-      </w:rPr>
-    </w:lvl>
-    <w:lvl w:ilvl="1">
-      <w:start w:val="1"/>
-      <w:numFmt w:val="bullet"/>
-      <w:lvlText w:val="◦"/>
-      <w:lvlJc w:val="left"/>
-      <w:pPr>
-        <w:tabs>
-          <w:tab w:val="num" w:pos="1440"/>
-        </w:tabs>
-        <w:ind w:left="1440" w:hanging="360"/>
-      </w:pPr>
-      <w:rPr>
-        <w:rFonts w:ascii="OpenSymbol" w:hAnsi="OpenSymbol" w:cs="OpenSymbol" w:hint="default"/>
-      </w:rPr>
-    </w:lvl>
-    <w:lvl w:ilvl="2">
-      <w:start w:val="1"/>
-      <w:numFmt w:val="bullet"/>
-      <w:lvlText w:val="▪"/>
-      <w:lvlJc w:val="left"/>
-      <w:pPr>
-        <w:tabs>
-          <w:tab w:val="num" w:pos="1800"/>
-        </w:tabs>
-        <w:ind w:left="1800" w:hanging="360"/>
-      </w:pPr>
-      <w:rPr>
-        <w:rFonts w:ascii="OpenSymbol" w:hAnsi="OpenSymbol" w:cs="OpenSymbol" w:hint="default"/>
-      </w:rPr>
-    </w:lvl>
-    <w:lvl w:ilvl="3">
-      <w:start w:val="1"/>
-      <w:numFmt w:val="bullet"/>
-      <w:lvlText w:val=""/>
-      <w:lvlJc w:val="left"/>
-      <w:pPr>
-        <w:tabs>
-          <w:tab w:val="num" w:pos="2160"/>
-        </w:tabs>
-        <w:ind w:left="2160" w:hanging="360"/>
-      </w:pPr>
-      <w:rPr>
-        <w:rFonts w:ascii="Symbol" w:hAnsi="Symbol" w:cs="OpenSymbol" w:hint="default"/>
-      </w:rPr>
-    </w:lvl>
-    <w:lvl w:ilvl="4">
-      <w:start w:val="1"/>
-      <w:numFmt w:val="bullet"/>
-      <w:lvlText w:val="◦"/>
-      <w:lvlJc w:val="left"/>
-      <w:pPr>
-        <w:tabs>
-          <w:tab w:val="num" w:pos="2520"/>
-        </w:tabs>
-        <w:ind w:left="2520" w:hanging="360"/>
-      </w:pPr>
-      <w:rPr>
-        <w:rFonts w:ascii="OpenSymbol" w:hAnsi="OpenSymbol" w:cs="OpenSymbol" w:hint="default"/>
-      </w:rPr>
-    </w:lvl>
-    <w:lvl w:ilvl="5">
-      <w:start w:val="1"/>
-      <w:numFmt w:val="bullet"/>
-      <w:lvlText w:val="▪"/>
-      <w:lvlJc w:val="left"/>
-      <w:pPr>
-        <w:tabs>
-          <w:tab w:val="num" w:pos="2880"/>
-        </w:tabs>
-        <w:ind w:left="2880" w:hanging="360"/>
-      </w:pPr>
-      <w:rPr>
-        <w:rFonts w:ascii="OpenSymbol" w:hAnsi="OpenSymbol" w:cs="OpenSymbol" w:hint="default"/>
-      </w:rPr>
-    </w:lvl>
-    <w:lvl w:ilvl="6">
-      <w:start w:val="1"/>
-      <w:numFmt w:val="bullet"/>
-      <w:lvlText w:val=""/>
-      <w:lvlJc w:val="left"/>
-      <w:pPr>
-        <w:tabs>
-          <w:tab w:val="num" w:pos="3240"/>
-        </w:tabs>
-        <w:ind w:left="3240" w:hanging="360"/>
-      </w:pPr>
-      <w:rPr>
-        <w:rFonts w:ascii="Symbol" w:hAnsi="Symbol" w:cs="OpenSymbol" w:hint="default"/>
-      </w:rPr>
-    </w:lvl>
-    <w:lvl w:ilvl="7">
-      <w:start w:val="1"/>
-      <w:numFmt w:val="bullet"/>
-      <w:lvlText w:val="◦"/>
-      <w:lvlJc w:val="left"/>
-      <w:pPr>
-        <w:tabs>
-          <w:tab w:val="num" w:pos="3600"/>
-        </w:tabs>
-        <w:ind w:left="3600" w:hanging="360"/>
-      </w:pPr>
-      <w:rPr>
-        <w:rFonts w:ascii="OpenSymbol" w:hAnsi="OpenSymbol" w:cs="OpenSymbol" w:hint="default"/>
-      </w:rPr>
-    </w:lvl>
-    <w:lvl w:ilvl="8">
-      <w:start w:val="1"/>
-      <w:numFmt w:val="bullet"/>
-      <w:lvlText w:val="▪"/>
-      <w:lvlJc w:val="left"/>
-      <w:pPr>
-        <w:tabs>
-          <w:tab w:val="num" w:pos="3960"/>
-        </w:tabs>
-        <w:ind w:left="3960" w:hanging="360"/>
-      </w:pPr>
-      <w:rPr>
-        <w:rFonts w:ascii="OpenSymbol" w:hAnsi="OpenSymbol" w:cs="OpenSymbol" w:hint="default"/>
-      </w:rPr>
-    </w:lvl>
-  </w:abstractNum>
-  <w:abstractNum w:abstractNumId="5">
-    <w:nsid w:val="64502691"/>
-    <w:multiLevelType w:val="multilevel"/>
-    <w:tmpl w:val="8A763BA2"/>
-    <w:lvl w:ilvl="0">
-      <w:start w:val="1"/>
-      <w:numFmt w:val="bullet"/>
-      <w:lvlText w:val=""/>
-      <w:lvlJc w:val="left"/>
-      <w:pPr>
-        <w:tabs>
-          <w:tab w:val="num" w:pos="720"/>
-        </w:tabs>
-        <w:ind w:left="720" w:hanging="360"/>
-      </w:pPr>
-      <w:rPr>
-        <w:rFonts w:ascii="Symbol" w:hAnsi="Symbol" w:cs="OpenSymbol" w:hint="default"/>
-      </w:rPr>
-    </w:lvl>
-    <w:lvl w:ilvl="1">
-      <w:start w:val="1"/>
-      <w:numFmt w:val="bullet"/>
-      <w:lvlText w:val="◦"/>
-      <w:lvlJc w:val="left"/>
-      <w:pPr>
-        <w:tabs>
-          <w:tab w:val="num" w:pos="1080"/>
-        </w:tabs>
-        <w:ind w:left="1080" w:hanging="360"/>
-      </w:pPr>
-      <w:rPr>
-        <w:rFonts w:ascii="OpenSymbol" w:hAnsi="OpenSymbol" w:cs="OpenSymbol" w:hint="default"/>
-      </w:rPr>
-    </w:lvl>
-    <w:lvl w:ilvl="2">
-      <w:start w:val="1"/>
-      <w:numFmt w:val="bullet"/>
-      <w:lvlText w:val="▪"/>
-      <w:lvlJc w:val="left"/>
-      <w:pPr>
-        <w:tabs>
-          <w:tab w:val="num" w:pos="1440"/>
-        </w:tabs>
-        <w:ind w:left="1440" w:hanging="360"/>
-      </w:pPr>
-      <w:rPr>
-        <w:rFonts w:ascii="OpenSymbol" w:hAnsi="OpenSymbol" w:cs="OpenSymbol" w:hint="default"/>
-      </w:rPr>
-    </w:lvl>
-    <w:lvl w:ilvl="3">
-      <w:start w:val="1"/>
-      <w:numFmt w:val="bullet"/>
-      <w:lvlText w:val=""/>
-      <w:lvlJc w:val="left"/>
-      <w:pPr>
-        <w:tabs>
-          <w:tab w:val="num" w:pos="1800"/>
-        </w:tabs>
-        <w:ind w:left="1800" w:hanging="360"/>
-      </w:pPr>
-      <w:rPr>
-        <w:rFonts w:ascii="Symbol" w:hAnsi="Symbol" w:cs="OpenSymbol" w:hint="default"/>
-      </w:rPr>
-    </w:lvl>
-    <w:lvl w:ilvl="4">
-      <w:start w:val="1"/>
-      <w:numFmt w:val="bullet"/>
-      <w:lvlText w:val="◦"/>
-      <w:lvlJc w:val="left"/>
-      <w:pPr>
-        <w:tabs>
-          <w:tab w:val="num" w:pos="2160"/>
-        </w:tabs>
-        <w:ind w:left="2160" w:hanging="360"/>
-      </w:pPr>
-      <w:rPr>
-        <w:rFonts w:ascii="OpenSymbol" w:hAnsi="OpenSymbol" w:cs="OpenSymbol" w:hint="default"/>
-      </w:rPr>
-    </w:lvl>
-    <w:lvl w:ilvl="5">
-      <w:start w:val="1"/>
-      <w:numFmt w:val="bullet"/>
-      <w:lvlText w:val="▪"/>
-      <w:lvlJc w:val="left"/>
-      <w:pPr>
-        <w:tabs>
-          <w:tab w:val="num" w:pos="2520"/>
-        </w:tabs>
-        <w:ind w:left="2520" w:hanging="360"/>
-      </w:pPr>
-      <w:rPr>
-        <w:rFonts w:ascii="OpenSymbol" w:hAnsi="OpenSymbol" w:cs="OpenSymbol" w:hint="default"/>
-      </w:rPr>
-    </w:lvl>
-    <w:lvl w:ilvl="6">
-      <w:start w:val="1"/>
-      <w:numFmt w:val="bullet"/>
-      <w:lvlText w:val=""/>
-      <w:lvlJc w:val="left"/>
-      <w:pPr>
-        <w:tabs>
-          <w:tab w:val="num" w:pos="2880"/>
-        </w:tabs>
-        <w:ind w:left="2880" w:hanging="360"/>
-      </w:pPr>
-      <w:rPr>
-        <w:rFonts w:ascii="Symbol" w:hAnsi="Symbol" w:cs="OpenSymbol" w:hint="default"/>
-      </w:rPr>
-    </w:lvl>
-    <w:lvl w:ilvl="7">
-      <w:start w:val="1"/>
-      <w:numFmt w:val="bullet"/>
-      <w:lvlText w:val="◦"/>
-      <w:lvlJc w:val="left"/>
-      <w:pPr>
-        <w:tabs>
-          <w:tab w:val="num" w:pos="3240"/>
-        </w:tabs>
-        <w:ind w:left="3240" w:hanging="360"/>
-      </w:pPr>
-      <w:rPr>
-        <w:rFonts w:ascii="OpenSymbol" w:hAnsi="OpenSymbol" w:cs="OpenSymbol" w:hint="default"/>
-      </w:rPr>
-    </w:lvl>
-    <w:lvl w:ilvl="8">
-      <w:start w:val="1"/>
-      <w:numFmt w:val="bullet"/>
-      <w:lvlText w:val="▪"/>
-      <w:lvlJc w:val="left"/>
-      <w:pPr>
-        <w:tabs>
-          <w:tab w:val="num" w:pos="3600"/>
-        </w:tabs>
-        <w:ind w:left="3600" w:hanging="360"/>
-      </w:pPr>
-      <w:rPr>
-        <w:rFonts w:ascii="OpenSymbol" w:hAnsi="OpenSymbol" w:cs="OpenSymbol" w:hint="default"/>
-      </w:rPr>
-    </w:lvl>
-  </w:abstractNum>
-  <w:abstractNum w:abstractNumId="6">
+  <w:abstractNum w:abstractNumId="8">
     <w:nsid w:val="6DBD30D1"/>
     <w:multiLevelType w:val="multilevel"/>
-    <w:tmpl w:val="0C22BE78"/>
+    <w:tmpl w:val="88742E34"/>
     <w:lvl w:ilvl="0">
       <w:start w:val="1"/>
       <w:numFmt w:val="decimal"/>
@@ -1807,12 +1933,15 @@
     </w:lvl>
     <w:lvl w:ilvl="1">
       <w:start w:val="1"/>
-      <w:numFmt w:val="lowerLetter"/>
-      <w:lvlText w:val="%2."/>
+      <w:numFmt w:val="bullet"/>
+      <w:lvlText w:val=""/>
       <w:lvlJc w:val="left"/>
       <w:pPr>
         <w:ind w:left="1440" w:hanging="360"/>
       </w:pPr>
+      <w:rPr>
+        <w:rFonts w:ascii="Symbol" w:hAnsi="Symbol" w:hint="default"/>
+      </w:rPr>
     </w:lvl>
     <w:lvl w:ilvl="2">
       <w:start w:val="1"/>
@@ -1882,22 +2011,28 @@
     <w:abstractNumId w:val="0"/>
   </w:num>
   <w:num w:numId="2">
+    <w:abstractNumId w:val="8"/>
+  </w:num>
+  <w:num w:numId="3">
+    <w:abstractNumId w:val="5"/>
+  </w:num>
+  <w:num w:numId="4">
     <w:abstractNumId w:val="6"/>
   </w:num>
-  <w:num w:numId="3">
+  <w:num w:numId="5">
+    <w:abstractNumId w:val="2"/>
+  </w:num>
+  <w:num w:numId="6">
+    <w:abstractNumId w:val="7"/>
+  </w:num>
+  <w:num w:numId="7">
     <w:abstractNumId w:val="3"/>
   </w:num>
-  <w:num w:numId="4">
-    <w:abstractNumId w:val="4"/>
-  </w:num>
-  <w:num w:numId="5">
+  <w:num w:numId="8">
     <w:abstractNumId w:val="1"/>
   </w:num>
-  <w:num w:numId="6">
-    <w:abstractNumId w:val="5"/>
-  </w:num>
-  <w:num w:numId="7">
-    <w:abstractNumId w:val="2"/>
+  <w:num w:numId="9">
+    <w:abstractNumId w:val="4"/>
   </w:num>
 </w:numbering>
 </file>

</xml_diff>